<commit_message>
Changing the layout of the files
</commit_message>
<xml_diff>
--- a/Main Files/Template Files/Word/Main Material.docx
+++ b/Main Files/Template Files/Word/Main Material.docx
@@ -17,18 +17,18 @@
         <mc:AlternateContent>
           <mc:Choice Requires="wps">
             <w:drawing>
-              <wp:anchor distT="0" distB="0" distL="114300" distR="114300" simplePos="0" relativeHeight="487559168" behindDoc="0" locked="0" layoutInCell="1" allowOverlap="1" wp14:anchorId="520183E2" wp14:editId="0D27F872">
+              <wp:anchor distT="0" distB="0" distL="114300" distR="114300" simplePos="0" relativeHeight="487568384" behindDoc="0" locked="0" layoutInCell="1" allowOverlap="1" wp14:anchorId="4F2352C4" wp14:editId="581C3477">
                 <wp:simplePos x="0" y="0"/>
                 <wp:positionH relativeFrom="margin">
-                  <wp:align>left</wp:align>
+                  <wp:posOffset>-20320</wp:posOffset>
                 </wp:positionH>
-                <wp:positionV relativeFrom="paragraph">
-                  <wp:posOffset>5892938</wp:posOffset>
+                <wp:positionV relativeFrom="margin">
+                  <wp:posOffset>5817235</wp:posOffset>
                 </wp:positionV>
-                <wp:extent cx="6126480" cy="408709"/>
-                <wp:effectExtent l="0" t="0" r="0" b="0"/>
-                <wp:wrapNone/>
-                <wp:docPr id="2131599902" name="Text Box 1"/>
+                <wp:extent cx="4099560" cy="429260"/>
+                <wp:effectExtent l="0" t="0" r="0" b="8890"/>
+                <wp:wrapSquare wrapText="bothSides"/>
+                <wp:docPr id="1968633265" name="Text Box 1"/>
                 <wp:cNvGraphicFramePr>
                   <a:graphicFrameLocks xmlns:a="http://schemas.openxmlformats.org/drawingml/2006/main"/>
                 </wp:cNvGraphicFramePr>
@@ -41,7 +41,7 @@
                       <wps:spPr>
                         <a:xfrm>
                           <a:off x="0" y="0"/>
-                          <a:ext cx="6126480" cy="408709"/>
+                          <a:ext cx="4099560" cy="429260"/>
                         </a:xfrm>
                         <a:prstGeom prst="rect">
                           <a:avLst/>
@@ -55,7 +55,6 @@
                         <w:txbxContent>
                           <w:p>
                             <w:pPr>
-                              <w:bidi/>
                               <w:rPr>
                                 <w:rFonts w:ascii="Hacen Tehran" w:hAnsi="Hacen Tehran" w:cs="Hacen Tehran"/>
                                 <w:noProof/>
@@ -71,19 +70,93 @@
                             </w:pPr>
                             <w:r>
                               <w:rPr>
-                                <w:rFonts w:ascii="Hacen Tehran" w:hAnsi="Hacen Tehran" w:cs="Hacen Tehran" w:hint="cs"/>
+                                <w:rFonts w:ascii="Hacen Tehran" w:hAnsi="Hacen Tehran" w:cs="Hacen Tehran"/>
                                 <w:noProof/>
                                 <w:color w:val="1D424B"/>
                                 <w:sz w:val="28"/>
                                 <w:szCs w:val="28"/>
-                                <w:rtl/>
                                 <w14:textOutline w14:w="0" w14:cap="flat" w14:cmpd="sng" w14:algn="ctr">
                                   <w14:noFill/>
                                   <w14:prstDash w14:val="solid"/>
                                   <w14:round/>
                                 </w14:textOutline>
                               </w:rPr>
-                              <w:t>الموضوع أ و الموضوع ب و الموضوع ج و الموضوع د</w:t>
+                              <w:t>{{</w:t>
+                            </w:r>
+                            <w:r>
+                              <w:rPr>
+                                <w:rFonts w:ascii="Hacen Tehran" w:hAnsi="Hacen Tehran" w:cs="Hacen Tehran"/>
+                                <w:noProof/>
+                                <w:color w:val="1D424B"/>
+                                <w:sz w:val="28"/>
+                                <w:szCs w:val="28"/>
+                                <w14:textOutline w14:w="0" w14:cap="flat" w14:cmpd="sng" w14:algn="ctr">
+                                  <w14:noFill/>
+                                  <w14:prstDash w14:val="solid"/>
+                                  <w14:round/>
+                                </w14:textOutline>
+                              </w:rPr>
+                              <w:t>materialCategory</w:t>
+                            </w:r>
+                            <w:r>
+                              <w:rPr>
+                                <w:rFonts w:ascii="Hacen Tehran" w:hAnsi="Hacen Tehran" w:cs="Hacen Tehran"/>
+                                <w:noProof/>
+                                <w:color w:val="1D424B"/>
+                                <w:sz w:val="28"/>
+                                <w:szCs w:val="28"/>
+                                <w14:textOutline w14:w="0" w14:cap="flat" w14:cmpd="sng" w14:algn="ctr">
+                                  <w14:noFill/>
+                                  <w14:prstDash w14:val="solid"/>
+                                  <w14:round/>
+                                </w14:textOutline>
+                              </w:rPr>
+                              <w:t>}}</w:t>
+                            </w:r>
+                            <w:r>
+                              <w:rPr>
+                                <w:rFonts w:ascii="Hacen Tehran" w:hAnsi="Hacen Tehran" w:cs="Hacen Tehran"/>
+                                <w:noProof/>
+                                <w:color w:val="1D424B"/>
+                                <w:sz w:val="28"/>
+                                <w:szCs w:val="28"/>
+                                <w14:textOutline w14:w="0" w14:cap="flat" w14:cmpd="sng" w14:algn="ctr">
+                                  <w14:noFill/>
+                                  <w14:prstDash w14:val="solid"/>
+                                  <w14:round/>
+                                </w14:textOutline>
+                              </w:rPr>
+                              <w:t xml:space="preserve"> / {{</w:t>
+                            </w:r>
+                            <w:r>
+                              <w:rPr>
+                                <w:rFonts w:ascii="Hacen Tehran" w:hAnsi="Hacen Tehran" w:cs="Hacen Tehran"/>
+                                <w:noProof/>
+                                <w:color w:val="1D424B"/>
+                                <w:sz w:val="28"/>
+                                <w:szCs w:val="28"/>
+                                <w14:textOutline w14:w="0" w14:cap="flat" w14:cmpd="sng" w14:algn="ctr">
+                                  <w14:noFill/>
+                                  <w14:prstDash w14:val="solid"/>
+                                  <w14:round/>
+                                </w14:textOutline>
+                              </w:rPr>
+                              <w:t>materialSubcategory</w:t>
+                            </w:r>
+                            <w:r>
+                              <w:rPr>
+                                <w:rFonts w:ascii="Hacen Tehran" w:hAnsi="Hacen Tehran" w:cs="Hacen Tehran"/>
+                                <w:noProof/>
+                                <w:color w:val="1D424B"/>
+                                <w:sz w:val="28"/>
+                                <w:szCs w:val="28"/>
+                                <w14:textOutline w14:w="0" w14:cap="flat" w14:cmpd="sng" w14:algn="ctr">
+                                  <w14:noFill/>
+                                  <w14:prstDash w14:val="solid"/>
+                                  <w14:round/>
+                                </w14:textOutline>
+                              </w:rPr>
+                              <w:t>}}</w:t>
                             </w:r>
                           </w:p>
                         </w:txbxContent>
@@ -105,16 +178,15 @@
           </mc:Choice>
           <mc:Fallback>
             <w:pict>
-              <v:shapetype w14:anchorId="520183E2" id="_x0000_t202" coordsize="21600,21600" o:spt="202" path="m,l,21600r21600,l21600,xe">
+              <v:shapetype w14:anchorId="4F2352C4" id="_x0000_t202" coordsize="21600,21600" o:spt="202" path="m,l,21600r21600,l21600,xe">
                 <v:stroke joinstyle="miter"/>
                 <v:path gradientshapeok="t" o:connecttype="rect"/>
               </v:shapetype>
-              <v:shape id="Text Box 1" o:spid="_x0000_s1026" type="#_x0000_t202" style="position:absolute;margin-left:0;margin-top:464pt;width:482.4pt;height:32.2pt;z-index:487559168;visibility:visible;mso-wrap-style:square;mso-width-percent:0;mso-height-percent:0;mso-wrap-distance-left:9pt;mso-wrap-distance-top:0;mso-wrap-distance-right:9pt;mso-wrap-distance-bottom:0;mso-position-horizontal:left;mso-position-horizontal-relative:margin;mso-position-vertical:absolute;mso-position-vertical-relative:text;mso-width-percent:0;mso-height-percent:0;mso-width-relative:margin;mso-height-relative:margin;v-text-anchor:top" o:gfxdata="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" filled="f" stroked="f">
+              <v:shape id="Text Box 1" o:spid="_x0000_s1026" type="#_x0000_t202" style="position:absolute;margin-left:-1.6pt;margin-top:458.05pt;width:322.8pt;height:33.8pt;z-index:487568384;visibility:visible;mso-wrap-style:square;mso-width-percent:0;mso-height-percent:0;mso-wrap-distance-left:9pt;mso-wrap-distance-top:0;mso-wrap-distance-right:9pt;mso-wrap-distance-bottom:0;mso-position-horizontal:absolute;mso-position-horizontal-relative:margin;mso-position-vertical:absolute;mso-position-vertical-relative:margin;mso-width-percent:0;mso-height-percent:0;mso-width-relative:margin;mso-height-relative:margin;v-text-anchor:top" o:gfxdata="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" filled="f" stroked="f">
                 <v:textbox>
                   <w:txbxContent>
                     <w:p>
                       <w:pPr>
-                        <w:bidi/>
                         <w:rPr>
                           <w:rFonts w:ascii="Hacen Tehran" w:hAnsi="Hacen Tehran" w:cs="Hacen Tehran"/>
                           <w:noProof/>
@@ -130,158 +202,6 @@
                       </w:pPr>
                       <w:r>
                         <w:rPr>
-                          <w:rFonts w:ascii="Hacen Tehran" w:hAnsi="Hacen Tehran" w:cs="Hacen Tehran" w:hint="cs"/>
-                          <w:noProof/>
-                          <w:color w:val="1D424B"/>
-                          <w:sz w:val="28"/>
-                          <w:szCs w:val="28"/>
-                          <w:rtl/>
-                          <w14:textOutline w14:w="0" w14:cap="flat" w14:cmpd="sng" w14:algn="ctr">
-                            <w14:noFill/>
-                            <w14:prstDash w14:val="solid"/>
-                            <w14:round/>
-                          </w14:textOutline>
-                        </w:rPr>
-                        <w:t>الموضوع أ و الموضوع ب و الموضوع ج و الموضوع د</w:t>
-                      </w:r>
-                    </w:p>
-                  </w:txbxContent>
-                </v:textbox>
-                <w10:wrap anchorx="margin"/>
-              </v:shape>
-            </w:pict>
-          </mc:Fallback>
-        </mc:AlternateContent>
-      </w:r>
-      <w:r>
-        <w:rPr>
-          <w:noProof/>
-        </w:rPr>
-        <mc:AlternateContent>
-          <mc:Choice Requires="wps">
-            <w:drawing>
-              <wp:anchor distT="0" distB="0" distL="114300" distR="114300" simplePos="0" relativeHeight="487568384" behindDoc="0" locked="0" layoutInCell="1" allowOverlap="1" wp14:anchorId="4F2352C4" wp14:editId="738477F8">
-                <wp:simplePos x="0" y="0"/>
-                <wp:positionH relativeFrom="margin">
-                  <wp:posOffset>-50800</wp:posOffset>
-                </wp:positionH>
-                <wp:positionV relativeFrom="margin">
-                  <wp:posOffset>8161020</wp:posOffset>
-                </wp:positionV>
-                <wp:extent cx="1803400" cy="429260"/>
-                <wp:effectExtent l="0" t="0" r="0" b="8890"/>
-                <wp:wrapSquare wrapText="bothSides"/>
-                <wp:docPr id="1968633265" name="Text Box 1"/>
-                <wp:cNvGraphicFramePr>
-                  <a:graphicFrameLocks xmlns:a="http://schemas.openxmlformats.org/drawingml/2006/main"/>
-                </wp:cNvGraphicFramePr>
-                <a:graphic xmlns:a="http://schemas.openxmlformats.org/drawingml/2006/main">
-                  <a:graphicData uri="http://schemas.microsoft.com/office/word/2010/wordprocessingShape">
-                    <wps:wsp>
-                      <wps:cNvSpPr txBox="1">
-                        <a:spLocks/>
-                      </wps:cNvSpPr>
-                      <wps:spPr>
-                        <a:xfrm>
-                          <a:off x="0" y="0"/>
-                          <a:ext cx="1803400" cy="429260"/>
-                        </a:xfrm>
-                        <a:prstGeom prst="rect">
-                          <a:avLst/>
-                        </a:prstGeom>
-                        <a:noFill/>
-                        <a:ln>
-                          <a:noFill/>
-                        </a:ln>
-                      </wps:spPr>
-                      <wps:txbx>
-                        <w:txbxContent>
-                          <w:p>
-                            <w:pPr>
-                              <w:rPr>
-                                <w:rFonts w:ascii="Hacen Tehran" w:hAnsi="Hacen Tehran" w:cs="Hacen Tehran"/>
-                                <w:noProof/>
-                                <w:color w:val="1D424B"/>
-                                <w:sz w:val="28"/>
-                                <w:szCs w:val="28"/>
-                                <w14:textOutline w14:w="0" w14:cap="flat" w14:cmpd="sng" w14:algn="ctr">
-                                  <w14:noFill/>
-                                  <w14:prstDash w14:val="solid"/>
-                                  <w14:round/>
-                                </w14:textOutline>
-                              </w:rPr>
-                            </w:pPr>
-                            <w:r>
-                              <w:rPr>
-                                <w:rFonts w:ascii="Hacen Tehran" w:hAnsi="Hacen Tehran" w:cs="Hacen Tehran"/>
-                                <w:noProof/>
-                                <w:color w:val="1D424B"/>
-                                <w:sz w:val="28"/>
-                                <w:szCs w:val="28"/>
-                                <w14:textOutline w14:w="0" w14:cap="flat" w14:cmpd="sng" w14:algn="ctr">
-                                  <w14:noFill/>
-                                  <w14:prstDash w14:val="solid"/>
-                                  <w14:round/>
-                                </w14:textOutline>
-                              </w:rPr>
-                              <w:t>{{</w:t>
-                            </w:r>
-                            <w:r>
-                              <w:rPr>
-                                <w:rFonts w:ascii="Hacen Tehran" w:hAnsi="Hacen Tehran" w:cs="Hacen Tehran"/>
-                                <w:noProof/>
-                                <w:color w:val="1D424B"/>
-                                <w:sz w:val="28"/>
-                                <w:szCs w:val="28"/>
-                                <w14:textOutline w14:w="0" w14:cap="flat" w14:cmpd="sng" w14:algn="ctr">
-                                  <w14:noFill/>
-                                  <w14:prstDash w14:val="solid"/>
-                                  <w14:round/>
-                                </w14:textOutline>
-                              </w:rPr>
-                              <w:t>studentsResults</w:t>
-                            </w:r>
-                            <w:r>
-                              <w:rPr>
-                                <w:rFonts w:ascii="Hacen Tehran" w:hAnsi="Hacen Tehran" w:cs="Hacen Tehran"/>
-                                <w:noProof/>
-                                <w:color w:val="1D424B"/>
-                                <w:sz w:val="28"/>
-                                <w:szCs w:val="28"/>
-                                <w14:textOutline w14:w="0" w14:cap="flat" w14:cmpd="sng" w14:algn="ctr">
-                                  <w14:noFill/>
-                                  <w14:prstDash w14:val="solid"/>
-                                  <w14:round/>
-                                </w14:textOutline>
-                              </w:rPr>
-                              <w:t>}}</w:t>
-                            </w:r>
-                          </w:p>
-                        </w:txbxContent>
-                      </wps:txbx>
-                      <wps:bodyPr rot="0" spcFirstLastPara="0" vertOverflow="overflow" horzOverflow="overflow" vert="horz" wrap="square" lIns="91440" tIns="45720" rIns="91440" bIns="45720" numCol="1" spcCol="0" rtlCol="0" fromWordArt="0" anchor="t" anchorCtr="0" forceAA="0" compatLnSpc="1">
-                        <a:noAutofit/>
-                      </wps:bodyPr>
-                    </wps:wsp>
-                  </a:graphicData>
-                </a:graphic>
-                <wp14:sizeRelH relativeFrom="margin">
-                  <wp14:pctWidth>0</wp14:pctWidth>
-                </wp14:sizeRelH>
-                <wp14:sizeRelV relativeFrom="margin">
-                  <wp14:pctHeight>0</wp14:pctHeight>
-                </wp14:sizeRelV>
-              </wp:anchor>
-            </w:drawing>
-          </mc:Choice>
-          <mc:Fallback>
-            <w:pict>
-              <v:shape w14:anchorId="4F2352C4" id="_x0000_s1027" type="#_x0000_t202" style="position:absolute;margin-left:-4pt;margin-top:642.6pt;width:142pt;height:33.8pt;z-index:487568384;visibility:visible;mso-wrap-style:square;mso-width-percent:0;mso-height-percent:0;mso-wrap-distance-left:9pt;mso-wrap-distance-top:0;mso-wrap-distance-right:9pt;mso-wrap-distance-bottom:0;mso-position-horizontal:absolute;mso-position-horizontal-relative:margin;mso-position-vertical:absolute;mso-position-vertical-relative:margin;mso-width-percent:0;mso-height-percent:0;mso-width-relative:margin;mso-height-relative:margin;v-text-anchor:top" o:gfxdata="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" filled="f" stroked="f">
-                <v:textbox>
-                  <w:txbxContent>
-                    <w:p>
-                      <w:pPr>
-                        <w:rPr>
                           <w:rFonts w:ascii="Hacen Tehran" w:hAnsi="Hacen Tehran" w:cs="Hacen Tehran"/>
                           <w:noProof/>
                           <w:color w:val="1D424B"/>
@@ -293,7 +213,8 @@
                             <w14:round/>
                           </w14:textOutline>
                         </w:rPr>
-                      </w:pPr>
+                        <w:t>{{</w:t>
+                      </w:r>
                       <w:r>
                         <w:rPr>
                           <w:rFonts w:ascii="Hacen Tehran" w:hAnsi="Hacen Tehran" w:cs="Hacen Tehran"/>
@@ -307,7 +228,7 @@
                             <w14:round/>
                           </w14:textOutline>
                         </w:rPr>
-                        <w:t>{{</w:t>
+                        <w:t>materialCategory</w:t>
                       </w:r>
                       <w:r>
                         <w:rPr>
@@ -322,7 +243,37 @@
                             <w14:round/>
                           </w14:textOutline>
                         </w:rPr>
-                        <w:t>studentsResults</w:t>
+                        <w:t>}}</w:t>
+                      </w:r>
+                      <w:r>
+                        <w:rPr>
+                          <w:rFonts w:ascii="Hacen Tehran" w:hAnsi="Hacen Tehran" w:cs="Hacen Tehran"/>
+                          <w:noProof/>
+                          <w:color w:val="1D424B"/>
+                          <w:sz w:val="28"/>
+                          <w:szCs w:val="28"/>
+                          <w14:textOutline w14:w="0" w14:cap="flat" w14:cmpd="sng" w14:algn="ctr">
+                            <w14:noFill/>
+                            <w14:prstDash w14:val="solid"/>
+                            <w14:round/>
+                          </w14:textOutline>
+                        </w:rPr>
+                        <w:t xml:space="preserve"> / {{</w:t>
+                      </w:r>
+                      <w:r>
+                        <w:rPr>
+                          <w:rFonts w:ascii="Hacen Tehran" w:hAnsi="Hacen Tehran" w:cs="Hacen Tehran"/>
+                          <w:noProof/>
+                          <w:color w:val="1D424B"/>
+                          <w:sz w:val="28"/>
+                          <w:szCs w:val="28"/>
+                          <w14:textOutline w14:w="0" w14:cap="flat" w14:cmpd="sng" w14:algn="ctr">
+                            <w14:noFill/>
+                            <w14:prstDash w14:val="solid"/>
+                            <w14:round/>
+                          </w14:textOutline>
+                        </w:rPr>
+                        <w:t>materialSubcategory</w:t>
                       </w:r>
                       <w:r>
                         <w:rPr>
@@ -355,204 +306,7 @@
         <mc:AlternateContent>
           <mc:Choice Requires="wps">
             <w:drawing>
-              <wp:anchor distT="0" distB="0" distL="114300" distR="114300" simplePos="0" relativeHeight="487566336" behindDoc="0" locked="0" layoutInCell="1" allowOverlap="1" wp14:anchorId="1867F0DA" wp14:editId="22DA0D57">
-                <wp:simplePos x="0" y="0"/>
-                <wp:positionH relativeFrom="margin">
-                  <wp:posOffset>3109595</wp:posOffset>
-                </wp:positionH>
-                <wp:positionV relativeFrom="margin">
-                  <wp:posOffset>8156056</wp:posOffset>
-                </wp:positionV>
-                <wp:extent cx="2017395" cy="429260"/>
-                <wp:effectExtent l="0" t="0" r="0" b="8890"/>
-                <wp:wrapSquare wrapText="bothSides"/>
-                <wp:docPr id="1742853542" name="Text Box 1"/>
-                <wp:cNvGraphicFramePr>
-                  <a:graphicFrameLocks xmlns:a="http://schemas.openxmlformats.org/drawingml/2006/main"/>
-                </wp:cNvGraphicFramePr>
-                <a:graphic xmlns:a="http://schemas.openxmlformats.org/drawingml/2006/main">
-                  <a:graphicData uri="http://schemas.microsoft.com/office/word/2010/wordprocessingShape">
-                    <wps:wsp>
-                      <wps:cNvSpPr txBox="1">
-                        <a:spLocks/>
-                      </wps:cNvSpPr>
-                      <wps:spPr>
-                        <a:xfrm>
-                          <a:off x="0" y="0"/>
-                          <a:ext cx="2017395" cy="429260"/>
-                        </a:xfrm>
-                        <a:prstGeom prst="rect">
-                          <a:avLst/>
-                        </a:prstGeom>
-                        <a:noFill/>
-                        <a:ln>
-                          <a:noFill/>
-                        </a:ln>
-                      </wps:spPr>
-                      <wps:txbx>
-                        <w:txbxContent>
-                          <w:p>
-                            <w:pPr>
-                              <w:bidi/>
-                              <w:rPr>
-                                <w:rFonts w:ascii="Hacen Tehran" w:hAnsi="Hacen Tehran" w:cs="Hacen Tehran"/>
-                                <w:noProof/>
-                                <w:color w:val="1D424B"/>
-                                <w:sz w:val="28"/>
-                                <w:szCs w:val="28"/>
-                                <w14:textOutline w14:w="0" w14:cap="flat" w14:cmpd="sng" w14:algn="ctr">
-                                  <w14:noFill/>
-                                  <w14:prstDash w14:val="solid"/>
-                                  <w14:round/>
-                                </w14:textOutline>
-                              </w:rPr>
-                            </w:pPr>
-                            <w:r>
-                              <w:rPr>
-                                <w:rFonts w:ascii="Hacen Tehran" w:hAnsi="Hacen Tehran" w:cs="Hacen Tehran"/>
-                                <w:noProof/>
-                                <w:color w:val="1D424B"/>
-                                <w:sz w:val="28"/>
-                                <w:szCs w:val="28"/>
-                                <w14:textOutline w14:w="0" w14:cap="flat" w14:cmpd="sng" w14:algn="ctr">
-                                  <w14:noFill/>
-                                  <w14:prstDash w14:val="solid"/>
-                                  <w14:round/>
-                                </w14:textOutline>
-                              </w:rPr>
-                              <w:t>{{</w:t>
-                            </w:r>
-                            <w:r>
-                              <w:rPr>
-                                <w:rFonts w:ascii="Hacen Tehran" w:hAnsi="Hacen Tehran" w:cs="Hacen Tehran"/>
-                                <w:noProof/>
-                                <w:color w:val="1D424B"/>
-                                <w:sz w:val="28"/>
-                                <w:szCs w:val="28"/>
-                                <w14:textOutline w14:w="0" w14:cap="flat" w14:cmpd="sng" w14:algn="ctr">
-                                  <w14:noFill/>
-                                  <w14:prstDash w14:val="solid"/>
-                                  <w14:round/>
-                                </w14:textOutline>
-                              </w:rPr>
-                              <w:t>questionsNumber</w:t>
-                            </w:r>
-                            <w:r>
-                              <w:rPr>
-                                <w:rFonts w:ascii="Hacen Tehran" w:hAnsi="Hacen Tehran" w:cs="Hacen Tehran"/>
-                                <w:noProof/>
-                                <w:color w:val="1D424B"/>
-                                <w:sz w:val="28"/>
-                                <w:szCs w:val="28"/>
-                                <w14:textOutline w14:w="0" w14:cap="flat" w14:cmpd="sng" w14:algn="ctr">
-                                  <w14:noFill/>
-                                  <w14:prstDash w14:val="solid"/>
-                                  <w14:round/>
-                                </w14:textOutline>
-                              </w:rPr>
-                              <w:t>}}</w:t>
-                            </w:r>
-                          </w:p>
-                        </w:txbxContent>
-                      </wps:txbx>
-                      <wps:bodyPr rot="0" spcFirstLastPara="0" vertOverflow="overflow" horzOverflow="overflow" vert="horz" wrap="square" lIns="91440" tIns="45720" rIns="91440" bIns="45720" numCol="1" spcCol="0" rtlCol="0" fromWordArt="0" anchor="t" anchorCtr="0" forceAA="0" compatLnSpc="1">
-                        <a:noAutofit/>
-                      </wps:bodyPr>
-                    </wps:wsp>
-                  </a:graphicData>
-                </a:graphic>
-                <wp14:sizeRelH relativeFrom="margin">
-                  <wp14:pctWidth>0</wp14:pctWidth>
-                </wp14:sizeRelH>
-                <wp14:sizeRelV relativeFrom="margin">
-                  <wp14:pctHeight>0</wp14:pctHeight>
-                </wp14:sizeRelV>
-              </wp:anchor>
-            </w:drawing>
-          </mc:Choice>
-          <mc:Fallback>
-            <w:pict>
-              <v:shape w14:anchorId="1867F0DA" id="_x0000_s1028" type="#_x0000_t202" style="position:absolute;margin-left:244.85pt;margin-top:642.2pt;width:158.85pt;height:33.8pt;z-index:487566336;visibility:visible;mso-wrap-style:square;mso-width-percent:0;mso-height-percent:0;mso-wrap-distance-left:9pt;mso-wrap-distance-top:0;mso-wrap-distance-right:9pt;mso-wrap-distance-bottom:0;mso-position-horizontal:absolute;mso-position-horizontal-relative:margin;mso-position-vertical:absolute;mso-position-vertical-relative:margin;mso-width-percent:0;mso-height-percent:0;mso-width-relative:margin;mso-height-relative:margin;v-text-anchor:top" o:gfxdata="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" filled="f" stroked="f">
-                <v:textbox>
-                  <w:txbxContent>
-                    <w:p>
-                      <w:pPr>
-                        <w:bidi/>
-                        <w:rPr>
-                          <w:rFonts w:ascii="Hacen Tehran" w:hAnsi="Hacen Tehran" w:cs="Hacen Tehran"/>
-                          <w:noProof/>
-                          <w:color w:val="1D424B"/>
-                          <w:sz w:val="28"/>
-                          <w:szCs w:val="28"/>
-                          <w14:textOutline w14:w="0" w14:cap="flat" w14:cmpd="sng" w14:algn="ctr">
-                            <w14:noFill/>
-                            <w14:prstDash w14:val="solid"/>
-                            <w14:round/>
-                          </w14:textOutline>
-                        </w:rPr>
-                      </w:pPr>
-                      <w:r>
-                        <w:rPr>
-                          <w:rFonts w:ascii="Hacen Tehran" w:hAnsi="Hacen Tehran" w:cs="Hacen Tehran"/>
-                          <w:noProof/>
-                          <w:color w:val="1D424B"/>
-                          <w:sz w:val="28"/>
-                          <w:szCs w:val="28"/>
-                          <w14:textOutline w14:w="0" w14:cap="flat" w14:cmpd="sng" w14:algn="ctr">
-                            <w14:noFill/>
-                            <w14:prstDash w14:val="solid"/>
-                            <w14:round/>
-                          </w14:textOutline>
-                        </w:rPr>
-                        <w:t>{{</w:t>
-                      </w:r>
-                      <w:r>
-                        <w:rPr>
-                          <w:rFonts w:ascii="Hacen Tehran" w:hAnsi="Hacen Tehran" w:cs="Hacen Tehran"/>
-                          <w:noProof/>
-                          <w:color w:val="1D424B"/>
-                          <w:sz w:val="28"/>
-                          <w:szCs w:val="28"/>
-                          <w14:textOutline w14:w="0" w14:cap="flat" w14:cmpd="sng" w14:algn="ctr">
-                            <w14:noFill/>
-                            <w14:prstDash w14:val="solid"/>
-                            <w14:round/>
-                          </w14:textOutline>
-                        </w:rPr>
-                        <w:t>questionsNumber</w:t>
-                      </w:r>
-                      <w:r>
-                        <w:rPr>
-                          <w:rFonts w:ascii="Hacen Tehran" w:hAnsi="Hacen Tehran" w:cs="Hacen Tehran"/>
-                          <w:noProof/>
-                          <w:color w:val="1D424B"/>
-                          <w:sz w:val="28"/>
-                          <w:szCs w:val="28"/>
-                          <w14:textOutline w14:w="0" w14:cap="flat" w14:cmpd="sng" w14:algn="ctr">
-                            <w14:noFill/>
-                            <w14:prstDash w14:val="solid"/>
-                            <w14:round/>
-                          </w14:textOutline>
-                        </w:rPr>
-                        <w:t>}}</w:t>
-                      </w:r>
-                    </w:p>
-                  </w:txbxContent>
-                </v:textbox>
-                <w10:wrap type="square" anchorx="margin" anchory="margin"/>
-              </v:shape>
-            </w:pict>
-          </mc:Fallback>
-        </mc:AlternateContent>
-      </w:r>
-      <w:r>
-        <w:rPr>
-          <w:noProof/>
-        </w:rPr>
-        <mc:AlternateContent>
-          <mc:Choice Requires="wps">
-            <w:drawing>
-              <wp:anchor distT="0" distB="0" distL="114300" distR="114300" simplePos="0" relativeHeight="487570432" behindDoc="0" locked="0" layoutInCell="1" allowOverlap="1" wp14:anchorId="6A9A4770" wp14:editId="71FC418E">
+              <wp:anchor distT="0" distB="0" distL="114300" distR="114300" simplePos="0" relativeHeight="487570432" behindDoc="0" locked="0" layoutInCell="1" allowOverlap="1" wp14:anchorId="6A9A4770" wp14:editId="447443AB">
                 <wp:simplePos x="0" y="0"/>
                 <wp:positionH relativeFrom="page">
                   <wp:align>center</wp:align>
@@ -632,7 +386,7 @@
                                   <w14:round/>
                                 </w14:textOutline>
                               </w:rPr>
-                              <w:t>question</w:t>
+                              <w:t>questionText</w:t>
                             </w:r>
                             <w:r>
                               <w:rPr>
@@ -716,7 +470,7 @@
                             <w14:round/>
                           </w14:textOutline>
                         </w:rPr>
-                        <w:t>question</w:t>
+                        <w:t>questionText</w:t>
                       </w:r>
                       <w:r>
                         <w:rPr>
@@ -1274,6 +1028,7 @@
                               </w:rPr>
                               <w:t>{{</w:t>
                             </w:r>
+                            <w:proofErr w:type="spellStart"/>
                             <w:r>
                               <w:rPr>
                                 <w:rFonts w:ascii="Hacen Tehran" w:hAnsi="Hacen Tehran" w:cs="Hacen Tehran"/>
@@ -1283,6 +1038,7 @@
                               </w:rPr>
                               <w:t>modelNumber</w:t>
                             </w:r>
+                            <w:proofErr w:type="spellEnd"/>
                             <w:r>
                               <w:rPr>
                                 <w:rFonts w:ascii="Hacen Tehran" w:hAnsi="Hacen Tehran" w:cs="Hacen Tehran"/>
@@ -1386,78 +1142,11 @@
       <w:r>
         <w:rPr>
           <w:noProof/>
-        </w:rPr>
-        <w:drawing>
-          <wp:anchor distT="0" distB="0" distL="114300" distR="114300" simplePos="0" relativeHeight="487564288" behindDoc="0" locked="0" layoutInCell="1" allowOverlap="1" wp14:anchorId="307D1C3C" wp14:editId="78E25F2F">
-            <wp:simplePos x="0" y="0"/>
-            <wp:positionH relativeFrom="page">
-              <wp:posOffset>596349</wp:posOffset>
-            </wp:positionH>
-            <wp:positionV relativeFrom="paragraph">
-              <wp:posOffset>8221069</wp:posOffset>
-            </wp:positionV>
-            <wp:extent cx="6367458" cy="359188"/>
-            <wp:effectExtent l="0" t="0" r="0" b="0"/>
-            <wp:wrapNone/>
-            <wp:docPr id="1235819332" name="Picture 22"/>
-            <wp:cNvGraphicFramePr>
-              <a:graphicFrameLocks xmlns:a="http://schemas.openxmlformats.org/drawingml/2006/main" noChangeAspect="1"/>
-            </wp:cNvGraphicFramePr>
-            <a:graphic xmlns:a="http://schemas.openxmlformats.org/drawingml/2006/main">
-              <a:graphicData uri="http://schemas.openxmlformats.org/drawingml/2006/picture">
-                <pic:pic xmlns:pic="http://schemas.openxmlformats.org/drawingml/2006/picture">
-                  <pic:nvPicPr>
-                    <pic:cNvPr id="0" name="Picture 3"/>
-                    <pic:cNvPicPr>
-                      <a:picLocks noChangeAspect="1" noChangeArrowheads="1"/>
-                    </pic:cNvPicPr>
-                  </pic:nvPicPr>
-                  <pic:blipFill>
-                    <a:blip r:embed="rId8" cstate="print">
-                      <a:extLst>
-                        <a:ext uri="{28A0092B-C50C-407E-A947-70E740481C1C}">
-                          <a14:useLocalDpi xmlns:a14="http://schemas.microsoft.com/office/drawing/2010/main" val="0"/>
-                        </a:ext>
-                      </a:extLst>
-                    </a:blip>
-                    <a:srcRect/>
-                    <a:stretch>
-                      <a:fillRect/>
-                    </a:stretch>
-                  </pic:blipFill>
-                  <pic:spPr bwMode="auto">
-                    <a:xfrm>
-                      <a:off x="0" y="0"/>
-                      <a:ext cx="6367458" cy="359188"/>
-                    </a:xfrm>
-                    <a:prstGeom prst="rect">
-                      <a:avLst/>
-                    </a:prstGeom>
-                    <a:noFill/>
-                    <a:ln>
-                      <a:noFill/>
-                    </a:ln>
-                  </pic:spPr>
-                </pic:pic>
-              </a:graphicData>
-            </a:graphic>
-            <wp14:sizeRelH relativeFrom="margin">
-              <wp14:pctWidth>0</wp14:pctWidth>
-            </wp14:sizeRelH>
-            <wp14:sizeRelV relativeFrom="margin">
-              <wp14:pctHeight>0</wp14:pctHeight>
-            </wp14:sizeRelV>
-          </wp:anchor>
-        </w:drawing>
-      </w:r>
-      <w:r>
-        <w:rPr>
-          <w:noProof/>
           <w:sz w:val="2"/>
           <w:szCs w:val="2"/>
         </w:rPr>
         <w:drawing>
-          <wp:anchor distT="0" distB="0" distL="114300" distR="114300" simplePos="0" relativeHeight="487561216" behindDoc="0" locked="0" layoutInCell="1" allowOverlap="1" wp14:anchorId="1EC5EA7E" wp14:editId="4B22B72B">
+          <wp:anchor distT="0" distB="0" distL="114300" distR="114300" simplePos="0" relativeHeight="487561216" behindDoc="0" locked="0" layoutInCell="1" allowOverlap="1" wp14:anchorId="1EC5EA7E" wp14:editId="3B84E1C9">
             <wp:simplePos x="0" y="0"/>
             <wp:positionH relativeFrom="margin">
               <wp:posOffset>8890</wp:posOffset>
@@ -1482,7 +1171,7 @@
                     </pic:cNvPicPr>
                   </pic:nvPicPr>
                   <pic:blipFill>
-                    <a:blip r:embed="rId9" cstate="print">
+                    <a:blip r:embed="rId8" cstate="print">
                       <a:extLst>
                         <a:ext uri="{28A0092B-C50C-407E-A947-70E740481C1C}">
                           <a14:useLocalDpi xmlns:a14="http://schemas.microsoft.com/office/drawing/2010/main" val="0"/>
@@ -1545,7 +1234,7 @@
                     </pic:cNvPicPr>
                   </pic:nvPicPr>
                   <pic:blipFill>
-                    <a:blip r:embed="rId10" cstate="print">
+                    <a:blip r:embed="rId9" cstate="print">
                       <a:extLst>
                         <a:ext uri="{28A0092B-C50C-407E-A947-70E740481C1C}">
                           <a14:useLocalDpi xmlns:a14="http://schemas.microsoft.com/office/drawing/2010/main" val="0"/>
@@ -1608,7 +1297,7 @@
                     </pic:cNvPicPr>
                   </pic:nvPicPr>
                   <pic:blipFill rotWithShape="1">
-                    <a:blip r:embed="rId11" cstate="print">
+                    <a:blip r:embed="rId10" cstate="print">
                       <a:extLst>
                         <a:ext uri="{28A0092B-C50C-407E-A947-70E740481C1C}">
                           <a14:useLocalDpi xmlns:a14="http://schemas.microsoft.com/office/drawing/2010/main" val="0"/>
@@ -1675,7 +1364,7 @@
                     </pic:cNvPicPr>
                   </pic:nvPicPr>
                   <pic:blipFill>
-                    <a:blip r:embed="rId12" cstate="print">
+                    <a:blip r:embed="rId11" cstate="print">
                       <a:duotone>
                         <a:schemeClr val="accent1">
                           <a:shade val="45000"/>
@@ -1686,7 +1375,7 @@
                       <a:extLst>
                         <a:ext uri="{BEBA8EAE-BF5A-486C-A8C5-ECC9F3942E4B}">
                           <a14:imgProps xmlns:a14="http://schemas.microsoft.com/office/drawing/2010/main">
-                            <a14:imgLayer r:embed="rId13">
+                            <a14:imgLayer r:embed="rId12">
                               <a14:imgEffect>
                                 <a14:sharpenSoften amount="50000"/>
                               </a14:imgEffect>
@@ -1810,7 +1499,7 @@
               </wp:anchor>
             </w:drawing>
           </mc:Choice>
-          <mc:Fallback xmlns:w16du="http://schemas.microsoft.com/office/word/2023/wordml/word16du" xmlns:oel="http://schemas.microsoft.com/office/2019/extlst">
+          <mc:Fallback xmlns:oel="http://schemas.microsoft.com/office/2019/extlst" xmlns:w16du="http://schemas.microsoft.com/office/word/2023/wordml/word16du">
             <w:pict>
               <v:rect w14:anchorId="7098C463" id="Rectangle 20" o:spid="_x0000_s1026" style="position:absolute;margin-left:0;margin-top:311.2pt;width:504.7pt;height:435.75pt;z-index:487554048;visibility:visible;mso-wrap-style:square;mso-width-percent:0;mso-height-percent:0;mso-wrap-distance-left:9pt;mso-wrap-distance-top:0;mso-wrap-distance-right:9pt;mso-wrap-distance-bottom:0;mso-position-horizontal:center;mso-position-horizontal-relative:page;mso-position-vertical:absolute;mso-position-vertical-relative:text;mso-width-percent:0;mso-height-percent:0;mso-width-relative:margin;mso-height-relative:margin;v-text-anchor:middle" o:gfxdata="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" filled="f" strokecolor="white [3212]" strokeweight="1pt">
                 <w10:wrap anchorx="page"/>
@@ -2440,7 +2129,7 @@
               </wp:anchor>
             </w:drawing>
           </mc:Choice>
-          <mc:Fallback xmlns:w16du="http://schemas.microsoft.com/office/word/2023/wordml/word16du" xmlns:oel="http://schemas.microsoft.com/office/2019/extlst">
+          <mc:Fallback xmlns:oel="http://schemas.microsoft.com/office/2019/extlst" xmlns:w16du="http://schemas.microsoft.com/office/word/2023/wordml/word16du">
             <w:pict>
               <v:shape w14:anchorId="4859096B" id="Freeform 33" o:spid="_x0000_s1026" style="position:absolute;margin-left:-12.6pt;margin-top:154.35pt;width:504.6pt;height:149.55pt;z-index:-15809025;visibility:visible;mso-wrap-style:square;mso-width-percent:0;mso-height-percent:0;mso-wrap-distance-left:9pt;mso-wrap-distance-top:0;mso-wrap-distance-right:9pt;mso-wrap-distance-bottom:0;mso-position-horizontal:absolute;mso-position-horizontal-relative:text;mso-position-vertical:absolute;mso-position-vertical-relative:text;mso-width-percent:0;mso-height-percent:0;mso-width-relative:page;mso-height-relative:page;v-text-anchor:top" coordsize="10092,2910" o:gfxdata="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" path="m,2909l,,3675,r27,70l3733,138r34,66l3804,268r40,62l3887,390r46,57l3982,503r51,52l4087,605r57,47l4202,697r61,41l4326,777r65,35l4458,844r69,29l4597,898r71,21l4742,937r74,14l4892,961r76,7l5046,970r77,-2l5200,961r76,-10l5350,937r73,-18l5495,898r70,-25l5634,844r66,-32l5765,777r63,-39l5889,697r59,-45l6004,605r54,-50l6110,503r49,-56l6205,390r43,-60l6288,268r37,-64l6359,138r30,-68l6416,r3675,l10091,2909,,2909xe" filled="f" strokecolor="white" strokeweight="1pt">
                 <v:path arrowok="t" o:connecttype="custom" o:connectlocs="0,4631025;0,2732540;2333625,2732540;2350770,2778224;2370455,2822602;2392045,2865675;2415540,2907443;2440940,2947906;2468245,2987063;2497455,3024263;2528570,3060810;2560955,3094747;2595245,3127378;2631440,3158051;2668270,3187419;2707005,3214177;2747010,3239629;2788285,3262471;2830830,3283355;2874645,3302281;2919095,3318597;2964180,3332302;3011170,3344049;3058160,3353186;3106420,3359712;3154680,3364281;3204210,3365586;3253105,3364281;3302000,3359712;3350260,3353186;3397250,3344049;3443605,3332302;3489325,3318597;3533775,3302281;3577590,3283355;3619500,3262471;3660775,3239629;3700780,3214177;3739515,3187419;3776980,3158051;3812540,3127378;3846830,3094747;3879850,3060810;3910965,3024263;3940175,2987063;3967480,2947906;3992880,2907443;4016375,2865675;4037965,2822602;4057015,2778224;4074160,2732540;6407785,2732540;6407785,4631025;0,4631025" o:connectangles="0,0,0,0,0,0,0,0,0,0,0,0,0,0,0,0,0,0,0,0,0,0,0,0,0,0,0,0,0,0,0,0,0,0,0,0,0,0,0,0,0,0,0,0,0,0,0,0,0,0,0,0,0,0"/>
@@ -2528,6 +2217,7 @@
                               </w:rPr>
                               <w:t>{{</w:t>
                             </w:r>
+                            <w:proofErr w:type="spellStart"/>
                             <w:r>
                               <w:rPr>
                                 <w:rFonts w:ascii="Montserrat SemiBold" w:hAnsi="Montserrat SemiBold"/>
@@ -2535,6 +2225,7 @@
                               </w:rPr>
                               <w:t>expressionNumber</w:t>
                             </w:r>
+                            <w:proofErr w:type="spellEnd"/>
                             <w:r>
                               <w:rPr>
                                 <w:rFonts w:ascii="Montserrat SemiBold" w:hAnsi="Montserrat SemiBold"/>
@@ -2688,6 +2379,7 @@
                               </w:rPr>
                               <w:t>{{</w:t>
                             </w:r>
+                            <w:proofErr w:type="spellStart"/>
                             <w:r>
                               <w:rPr>
                                 <w:rFonts w:ascii="Montserrat SemiBold" w:hAnsi="Montserrat SemiBold"/>
@@ -2695,6 +2387,7 @@
                               </w:rPr>
                               <w:t>phoneNumber</w:t>
                             </w:r>
+                            <w:proofErr w:type="spellEnd"/>
                             <w:r>
                               <w:rPr>
                                 <w:rFonts w:ascii="Montserrat SemiBold" w:hAnsi="Montserrat SemiBold"/>
@@ -3980,7 +3673,25 @@
                                 <w:color w:val="1D424B"/>
                                 <w:rtl/>
                               </w:rPr>
-                              <w:t xml:space="preserve">بالعكس، ترى كل شيء يأكد لنا أنك تقدر، </w:t>
+                              <w:t xml:space="preserve">بالعكس، ترى كل شيء </w:t>
+                            </w:r>
+                            <w:proofErr w:type="spellStart"/>
+                            <w:r>
+                              <w:rPr>
+                                <w:rFonts w:ascii="Hacen Tehran" w:hAnsi="Hacen Tehran" w:cs="Hacen Tehran" w:hint="cs"/>
+                                <w:color w:val="1D424B"/>
+                                <w:rtl/>
+                              </w:rPr>
+                              <w:t>يأكد</w:t>
+                            </w:r>
+                            <w:proofErr w:type="spellEnd"/>
+                            <w:r>
+                              <w:rPr>
+                                <w:rFonts w:ascii="Hacen Tehran" w:hAnsi="Hacen Tehran" w:cs="Hacen Tehran" w:hint="cs"/>
+                                <w:color w:val="1D424B"/>
+                                <w:rtl/>
+                              </w:rPr>
+                              <w:t xml:space="preserve"> لنا أنك تقدر، </w:t>
                             </w:r>
                             <w:r>
                               <w:rPr>
@@ -4401,7 +4112,7 @@
               </wp:anchor>
             </w:drawing>
           </mc:Choice>
-          <mc:Fallback xmlns:w16du="http://schemas.microsoft.com/office/word/2023/wordml/word16du" xmlns:oel="http://schemas.microsoft.com/office/2019/extlst">
+          <mc:Fallback xmlns:oel="http://schemas.microsoft.com/office/2019/extlst" xmlns:w16du="http://schemas.microsoft.com/office/word/2023/wordml/word16du">
             <w:pict>
               <v:roundrect w14:anchorId="7318B389" id="AutoShape 40" o:spid="_x0000_s1026" style="position:absolute;margin-left:171.9pt;margin-top:236.35pt;width:135.85pt;height:15.05pt;z-index:487531520;visibility:visible;mso-wrap-style:square;mso-width-percent:0;mso-height-percent:0;mso-wrap-distance-left:9pt;mso-wrap-distance-top:0;mso-wrap-distance-right:9pt;mso-wrap-distance-bottom:0;mso-position-horizontal:absolute;mso-position-horizontal-relative:text;mso-position-vertical:absolute;mso-position-vertical-relative:text;mso-width-percent:0;mso-height-percent:0;mso-width-relative:page;mso-height-relative:page;v-text-anchor:top" arcsize=".5" o:gfxdata="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" fillcolor="#1d424b" stroked="f"/>
             </w:pict>
@@ -4480,7 +4191,7 @@
               </wp:anchor>
             </w:drawing>
           </mc:Choice>
-          <mc:Fallback xmlns:w16du="http://schemas.microsoft.com/office/word/2023/wordml/word16du" xmlns:oel="http://schemas.microsoft.com/office/2019/extlst">
+          <mc:Fallback xmlns:oel="http://schemas.microsoft.com/office/2019/extlst" xmlns:w16du="http://schemas.microsoft.com/office/word/2023/wordml/word16du">
             <w:pict>
               <v:roundrect w14:anchorId="5C4EE702" id="AutoShape 36" o:spid="_x0000_s1026" style="position:absolute;margin-left:171.9pt;margin-top:212.3pt;width:135.85pt;height:15.05pt;z-index:487529472;visibility:visible;mso-wrap-style:square;mso-width-percent:0;mso-height-percent:0;mso-wrap-distance-left:9pt;mso-wrap-distance-top:0;mso-wrap-distance-right:9pt;mso-wrap-distance-bottom:0;mso-position-horizontal:absolute;mso-position-horizontal-relative:text;mso-position-vertical:absolute;mso-position-vertical-relative:text;mso-width-percent:0;mso-height-percent:0;mso-width-relative:page;mso-height-relative:page;v-text-anchor:top" arcsize=".5" o:gfxdata="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" fillcolor="#1d424b" stroked="f"/>
             </w:pict>
@@ -4965,7 +4676,7 @@
               </wp:anchor>
             </w:drawing>
           </mc:Choice>
-          <mc:Fallback xmlns:w16du="http://schemas.microsoft.com/office/word/2023/wordml/word16du" xmlns:oel="http://schemas.microsoft.com/office/2019/extlst">
+          <mc:Fallback xmlns:oel="http://schemas.microsoft.com/office/2019/extlst" xmlns:w16du="http://schemas.microsoft.com/office/word/2023/wordml/word16du">
             <w:pict>
               <v:shape w14:anchorId="5B1C65AD" id="AutoShape 26" o:spid="_x0000_s1026" style="position:absolute;margin-left:120.65pt;margin-top:5.8pt;width:237.6pt;height:6.85pt;z-index:-15804418;visibility:visible;mso-wrap-style:square;mso-width-percent:0;mso-height-percent:0;mso-wrap-distance-left:9pt;mso-wrap-distance-top:0;mso-wrap-distance-right:9pt;mso-wrap-distance-bottom:0;mso-position-horizontal:absolute;mso-position-horizontal-relative:text;mso-position-vertical:absolute;mso-position-vertical-relative:text;mso-width-percent:0;mso-height-percent:0;mso-width-relative:page;mso-height-relative:page;v-text-anchor:top" coordsize="8016,137" o:gfxdata="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" path="m2030,l,68r2030,69l2030,xm8015,68l5985,r,137l8015,68xe" fillcolor="#364564" stroked="f">
                 <v:path arrowok="t" o:connecttype="custom" o:connectlocs="764167,772160;0,815340;764167,859155;764167,772160;3017144,815340;2252976,772160;2252976,859155;3017144,815340" o:connectangles="0,0,0,0,0,0,0,0"/>
@@ -5571,7 +5282,7 @@
                           </a:pathLst>
                         </a:custGeom>
                         <a:blipFill dpi="0" rotWithShape="1">
-                          <a:blip r:embed="rId14"/>
+                          <a:blip r:embed="rId13"/>
                           <a:srcRect/>
                           <a:stretch>
                             <a:fillRect/>
@@ -5608,7 +5319,7 @@
               </wp:anchor>
             </w:drawing>
           </mc:Choice>
-          <mc:Fallback xmlns:w16du="http://schemas.microsoft.com/office/word/2023/wordml/word16du" xmlns:oel="http://schemas.microsoft.com/office/2019/extlst">
+          <mc:Fallback xmlns:oel="http://schemas.microsoft.com/office/2019/extlst" xmlns:w16du="http://schemas.microsoft.com/office/word/2023/wordml/word16du">
             <w:pict>
               <v:shape w14:anchorId="16F893AF" id="Freeform 25" o:spid="_x0000_s1026" style="position:absolute;margin-left:192.3pt;margin-top:82.8pt;width:94.6pt;height:94.6pt;z-index:-15800833;visibility:visible;mso-wrap-style:square;mso-width-percent:0;mso-height-percent:0;mso-wrap-distance-left:9pt;mso-wrap-distance-top:0;mso-wrap-distance-right:9pt;mso-wrap-distance-bottom:0;mso-position-horizontal:absolute;mso-position-horizontal-relative:text;mso-position-vertical:absolute;mso-position-vertical-relative:text;mso-width-percent:0;mso-height-percent:0;mso-width-relative:page;mso-height-relative:page;v-text-anchor:top" coordsize="1892,1892" o:gfxdata="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" path="m946,l872,3r-73,8l729,25,660,44,594,68,530,96r-62,33l410,166r-56,42l302,253r-49,49l208,354r-42,56l129,468,96,530,67,594,44,660,25,729,11,800,3,872,,946r3,74l11,1092r14,71l44,1231r23,67l96,1362r33,61l166,1482r42,56l253,1590r49,49l354,1684r56,41l468,1763r62,33l594,1824r66,24l729,1867r70,14l872,1889r74,3l1020,1889r72,-8l1163,1867r68,-19l1298,1824r64,-28l1423,1763r59,-38l1537,1684r53,-45l1639,1590r45,-52l1725,1482r38,-59l1796,1362r28,-64l1848,1231r19,-68l1881,1092r8,-72l1892,946r-3,-74l1881,800r-14,-71l1848,660r-24,-66l1796,530r-33,-62l1725,410r-41,-56l1639,302r-49,-49l1537,208r-55,-42l1423,129,1362,96,1298,68,1231,44,1163,25,1092,11,1020,3,946,xe" stroked="f">
                 <v:fill r:id="rId15" o:title="" recolor="t" rotate="t" type="frame"/>
@@ -6633,7 +6344,7 @@
               </wp:anchor>
             </w:drawing>
           </mc:Choice>
-          <mc:Fallback xmlns:w16du="http://schemas.microsoft.com/office/word/2023/wordml/word16du" xmlns:oel="http://schemas.microsoft.com/office/2019/extlst">
+          <mc:Fallback xmlns:oel="http://schemas.microsoft.com/office/2019/extlst" xmlns:w16du="http://schemas.microsoft.com/office/word/2023/wordml/word16du">
             <w:pict>
               <v:shape w14:anchorId="2715A135" id="Freeform 27" o:spid="_x0000_s1026" style="position:absolute;margin-left:-32.5pt;margin-top:-29.5pt;width:544.3pt;height:156.15pt;z-index:-15813124;visibility:visible;mso-wrap-style:square;mso-width-percent:0;mso-height-percent:0;mso-wrap-distance-left:9pt;mso-wrap-distance-top:0;mso-wrap-distance-right:9pt;mso-wrap-distance-bottom:0;mso-position-horizontal:absolute;mso-position-horizontal-relative:text;mso-position-vertical:absolute;mso-position-vertical-relative:text;mso-width-percent:0;mso-height-percent:0;mso-width-relative:page;mso-height-relative:page;v-text-anchor:top" coordsize="10886,3123" o:gfxdata="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" path="m10885,r-352,l10517,79r-44,65l10409,188r-80,16l10250,188r-65,-44l10142,79,10126,,9781,r-16,79l9722,144r-65,44l9578,204r-80,-16l9434,144,9390,79,9374,,9029,r-16,79l8970,144r-65,44l8826,204r-79,-16l8682,144,8638,79,8622,,8278,r-16,79l8218,144r-65,44l8074,204r-79,-16l7930,144,7886,79,7870,,7526,r-16,79l7466,144r-65,44l7322,204r-79,-16l7178,144,7135,79,7119,,6774,r-16,79l6714,144r-64,44l6570,204r-79,-16l6426,144,6383,79,6367,,6022,r-16,79l5963,144r-65,44l5819,204r-80,-16l5675,144,5631,79,5615,,5270,r-16,79l5211,144r-65,44l5067,204r-79,-16l4923,144,4879,79,4863,,4519,r-16,79l4459,144r-65,44l4315,204r-79,-16l4171,144,4127,79,4111,,3767,r-16,79l3707,144r-64,44l3563,204r-79,-16l3419,144,3376,79,3360,,3015,r-16,79l2956,144r-65,44l2812,204r-80,-16l2668,144,2624,79,2608,,2263,r-16,79l2204,144r-65,44l2060,204r-80,-16l1916,144,1872,79,1856,,1512,r-16,79l1452,144r-65,44l1308,204r-79,-16l1164,144,1120,79,1104,,760,,744,79r-44,65l635,188r-79,16l477,188,412,144,369,79,353,,,,,3123r4388,l4396,3049r12,-73l4426,2905r22,-69l4475,2769r30,-65l4541,2642r39,-59l4623,2527r46,-54l4719,2423r53,-47l4828,2333r59,-40l4949,2258r65,-31l5080,2200r69,-23l5220,2159r73,-12l5367,2139r76,-3l5518,2139r75,8l5665,2159r71,18l5805,2200r67,27l5936,2258r62,35l6057,2333r56,43l6167,2423r50,50l6263,2527r43,56l6345,2642r35,62l6411,2769r27,67l6460,2905r17,71l6490,3049r7,74l10885,3123,10885,xe" fillcolor="#ffd96a" stroked="f">
                 <v:path arrowok="t" o:connecttype="custom" o:connectlocs="6678295,374015;6558915,453390;6440170,374015;6200775,374015;6082030,453390;5962650,374015;5723255,374015;5604510,453390;5485130,374015;5246370,374015;5126990,453390;5007610,374015;4768850,374015;4649470,453390;4530725,374015;4291330,374015;4171950,453390;4053205,374015;3813810,374015;3695065,453390;3575685,374015;3336290,374015;3217545,453390;3098165,374015;2859405,374015;2740025,453390;2620645,374015;2381885,374015;2262505,453390;2143760,374015;1904365,374015;1785620,453390;1666240,374015;1426845,374015;1308100,453390;1188720,374015;949960,374015;830580,453390;711200,374015;472440,374015;353060,453390;234315,374015;0,2306955;2799080,2213610;2841625,2082165;2908300,1964055;2996565,1862455;3103245,1779905;3225800,1720850;3361055,1687195;3503930,1682115;3642360,1706245;3769360,1757680;3881755,1832610;3977005,1928495;4051300,2040890;4102100,2168525;4125595,2306955" o:connectangles="0,0,0,0,0,0,0,0,0,0,0,0,0,0,0,0,0,0,0,0,0,0,0,0,0,0,0,0,0,0,0,0,0,0,0,0,0,0,0,0,0,0,0,0,0,0,0,0,0,0,0,0,0,0,0,0,0,0"/>

</xml_diff>